<commit_message>
some documents was edited
</commit_message>
<xml_diff>
--- a/documents/test desing/PruebasUnitarias.docx
+++ b/documents/test desing/PruebasUnitarias.docx
@@ -2664,610 +2664,6 @@
           </w:p>
         </w:tc>
       </w:tr>
-      <w:tr>
-        <w:tc>
-          <w:tcPr>
-            <w:tcW w:w="2231" w:type="dxa"/>
-          </w:tcPr>
-          <w:p>
-            <w:pPr>
-              <w:rPr>
-                <w:rFonts w:ascii="Times New Roman" w:hAnsi="Times New Roman" w:cs="Times New Roman"/>
-              </w:rPr>
-            </w:pPr>
-            <w:bookmarkStart w:id="0" w:name="_GoBack"/>
-            <w:bookmarkEnd w:id="0"/>
-            <w:r>
-              <w:rPr>
-                <w:rFonts w:ascii="Times New Roman" w:hAnsi="Times New Roman" w:cs="Times New Roman"/>
-              </w:rPr>
-              <w:t>IStack</w:t>
-            </w:r>
-          </w:p>
-          <w:p>
-            <w:pPr>
-              <w:rPr>
-                <w:rFonts w:ascii="Times New Roman" w:hAnsi="Times New Roman" w:cs="Times New Roman"/>
-              </w:rPr>
-            </w:pPr>
-          </w:p>
-          <w:p>
-            <w:pPr>
-              <w:rPr>
-                <w:rFonts w:ascii="Times New Roman" w:hAnsi="Times New Roman" w:cs="Times New Roman"/>
-              </w:rPr>
-            </w:pPr>
-          </w:p>
-          <w:p>
-            <w:pPr>
-              <w:rPr>
-                <w:rFonts w:ascii="Times New Roman" w:hAnsi="Times New Roman" w:cs="Times New Roman"/>
-              </w:rPr>
-            </w:pPr>
-          </w:p>
-        </w:tc>
-        <w:tc>
-          <w:tcPr>
-            <w:tcW w:w="2592" w:type="dxa"/>
-          </w:tcPr>
-          <w:p>
-            <w:pPr>
-              <w:rPr>
-                <w:rFonts w:ascii="Times New Roman" w:hAnsi="Times New Roman" w:cs="Times New Roman"/>
-              </w:rPr>
-            </w:pPr>
-            <w:r>
-              <w:rPr>
-                <w:rFonts w:ascii="Times New Roman" w:hAnsi="Times New Roman" w:cs="Times New Roman"/>
-              </w:rPr>
-              <w:t>IsEmpty():boolean</w:t>
-            </w:r>
-          </w:p>
-        </w:tc>
-        <w:tc>
-          <w:tcPr>
-            <w:tcW w:w="2171" w:type="dxa"/>
-          </w:tcPr>
-          <w:p>
-            <w:pPr>
-              <w:pStyle w:val="Prrafodelista"/>
-              <w:numPr>
-                <w:ilvl w:val="0"/>
-                <w:numId w:val="1"/>
-              </w:numPr>
-              <w:rPr>
-                <w:rFonts w:ascii="Times New Roman" w:hAnsi="Times New Roman" w:cs="Times New Roman"/>
-              </w:rPr>
-            </w:pPr>
-            <w:r>
-              <w:rPr>
-                <w:rFonts w:ascii="Times New Roman" w:hAnsi="Times New Roman" w:cs="Times New Roman"/>
-              </w:rPr>
-              <w:t>[10, 20, 5, 40, 100, 541]</w:t>
-            </w:r>
-          </w:p>
-          <w:p>
-            <w:pPr>
-              <w:pStyle w:val="Prrafodelista"/>
-              <w:numPr>
-                <w:ilvl w:val="0"/>
-                <w:numId w:val="1"/>
-              </w:numPr>
-              <w:rPr>
-                <w:rFonts w:ascii="Times New Roman" w:hAnsi="Times New Roman" w:cs="Times New Roman"/>
-              </w:rPr>
-            </w:pPr>
-            <w:r>
-              <w:rPr>
-                <w:rFonts w:ascii="Times New Roman" w:hAnsi="Times New Roman" w:cs="Times New Roman"/>
-              </w:rPr>
-              <w:t>[]</w:t>
-            </w:r>
-          </w:p>
-        </w:tc>
-        <w:tc>
-          <w:tcPr>
-            <w:tcW w:w="2004" w:type="dxa"/>
-          </w:tcPr>
-          <w:p>
-            <w:pPr>
-              <w:rPr>
-                <w:rFonts w:ascii="Times New Roman" w:hAnsi="Times New Roman" w:cs="Times New Roman"/>
-              </w:rPr>
-            </w:pPr>
-            <w:r>
-              <w:rPr>
-                <w:rFonts w:ascii="Times New Roman" w:hAnsi="Times New Roman" w:cs="Times New Roman"/>
-              </w:rPr>
-              <w:t>Este método no tiene entradas.</w:t>
-            </w:r>
-          </w:p>
-        </w:tc>
-        <w:tc>
-          <w:tcPr>
-            <w:tcW w:w="2201" w:type="dxa"/>
-          </w:tcPr>
-          <w:p>
-            <w:pPr>
-              <w:pStyle w:val="Prrafodelista"/>
-              <w:numPr>
-                <w:ilvl w:val="0"/>
-                <w:numId w:val="2"/>
-              </w:numPr>
-              <w:rPr>
-                <w:rFonts w:ascii="Times New Roman" w:hAnsi="Times New Roman" w:cs="Times New Roman"/>
-              </w:rPr>
-            </w:pPr>
-            <w:r>
-              <w:rPr>
-                <w:rFonts w:ascii="Times New Roman" w:hAnsi="Times New Roman" w:cs="Times New Roman"/>
-              </w:rPr>
-              <w:t>Retorna false, ya que el tamaño de la lista es mayor a 0</w:t>
-            </w:r>
-          </w:p>
-          <w:p>
-            <w:pPr>
-              <w:pStyle w:val="Prrafodelista"/>
-              <w:numPr>
-                <w:ilvl w:val="0"/>
-                <w:numId w:val="2"/>
-              </w:numPr>
-              <w:rPr>
-                <w:rFonts w:ascii="Times New Roman" w:hAnsi="Times New Roman" w:cs="Times New Roman"/>
-              </w:rPr>
-            </w:pPr>
-            <w:r>
-              <w:rPr>
-                <w:rFonts w:ascii="Times New Roman" w:hAnsi="Times New Roman" w:cs="Times New Roman"/>
-              </w:rPr>
-              <w:t>Retorna True, ya que el tamaño de la lista es 0 y eso implica que está vacía</w:t>
-            </w:r>
-          </w:p>
-        </w:tc>
-      </w:tr>
-      <w:tr>
-        <w:tblPrEx>
-          <w:tblBorders>
-            <w:left w:val="none" w:sz="0" w:space="0" w:color="auto"/>
-            <w:bottom w:val="none" w:sz="0" w:space="0" w:color="auto"/>
-            <w:right w:val="none" w:sz="0" w:space="0" w:color="auto"/>
-            <w:insideH w:val="none" w:sz="0" w:space="0" w:color="auto"/>
-            <w:insideV w:val="none" w:sz="0" w:space="0" w:color="auto"/>
-          </w:tblBorders>
-          <w:tblCellMar>
-            <w:left w:w="70" w:type="dxa"/>
-            <w:right w:w="70" w:type="dxa"/>
-          </w:tblCellMar>
-          <w:tblLook w:val="0000" w:firstRow="0" w:lastRow="0" w:firstColumn="0" w:lastColumn="0" w:noHBand="0" w:noVBand="0"/>
-        </w:tblPrEx>
-        <w:trPr>
-          <w:trHeight w:val="600"/>
-        </w:trPr>
-        <w:tc>
-          <w:tcPr>
-            <w:tcW w:w="2231" w:type="dxa"/>
-            <w:tcBorders>
-              <w:left w:val="single" w:sz="4" w:space="0" w:color="auto"/>
-              <w:bottom w:val="single" w:sz="4" w:space="0" w:color="auto"/>
-              <w:right w:val="single" w:sz="4" w:space="0" w:color="auto"/>
-            </w:tcBorders>
-          </w:tcPr>
-          <w:p>
-            <w:pPr>
-              <w:rPr>
-                <w:rFonts w:ascii="Times New Roman" w:hAnsi="Times New Roman" w:cs="Times New Roman"/>
-              </w:rPr>
-            </w:pPr>
-            <w:r>
-              <w:rPr>
-                <w:rFonts w:ascii="Times New Roman" w:hAnsi="Times New Roman" w:cs="Times New Roman"/>
-              </w:rPr>
-              <w:t>IStack</w:t>
-            </w:r>
-          </w:p>
-          <w:p>
-            <w:pPr>
-              <w:rPr>
-                <w:rFonts w:ascii="Times New Roman" w:hAnsi="Times New Roman" w:cs="Times New Roman"/>
-              </w:rPr>
-            </w:pPr>
-          </w:p>
-          <w:p>
-            <w:pPr>
-              <w:rPr>
-                <w:rFonts w:ascii="Times New Roman" w:hAnsi="Times New Roman" w:cs="Times New Roman"/>
-              </w:rPr>
-            </w:pPr>
-          </w:p>
-        </w:tc>
-        <w:tc>
-          <w:tcPr>
-            <w:tcW w:w="2592" w:type="dxa"/>
-            <w:tcBorders>
-              <w:left w:val="single" w:sz="4" w:space="0" w:color="auto"/>
-              <w:bottom w:val="single" w:sz="4" w:space="0" w:color="auto"/>
-              <w:right w:val="single" w:sz="4" w:space="0" w:color="auto"/>
-            </w:tcBorders>
-          </w:tcPr>
-          <w:p>
-            <w:pPr>
-              <w:rPr>
-                <w:rFonts w:ascii="Times New Roman" w:hAnsi="Times New Roman" w:cs="Times New Roman"/>
-              </w:rPr>
-            </w:pPr>
-            <w:r>
-              <w:rPr>
-                <w:rFonts w:ascii="Times New Roman" w:hAnsi="Times New Roman" w:cs="Times New Roman"/>
-              </w:rPr>
-              <w:t>Size():int</w:t>
-            </w:r>
-          </w:p>
-          <w:p>
-            <w:pPr>
-              <w:rPr>
-                <w:rFonts w:ascii="Times New Roman" w:hAnsi="Times New Roman" w:cs="Times New Roman"/>
-              </w:rPr>
-            </w:pPr>
-          </w:p>
-        </w:tc>
-        <w:tc>
-          <w:tcPr>
-            <w:tcW w:w="2171" w:type="dxa"/>
-            <w:tcBorders>
-              <w:left w:val="single" w:sz="4" w:space="0" w:color="auto"/>
-              <w:bottom w:val="single" w:sz="4" w:space="0" w:color="auto"/>
-              <w:right w:val="single" w:sz="4" w:space="0" w:color="auto"/>
-            </w:tcBorders>
-          </w:tcPr>
-          <w:p>
-            <w:pPr>
-              <w:pStyle w:val="Prrafodelista"/>
-              <w:numPr>
-                <w:ilvl w:val="0"/>
-                <w:numId w:val="5"/>
-              </w:numPr>
-              <w:rPr>
-                <w:rFonts w:ascii="Times New Roman" w:hAnsi="Times New Roman" w:cs="Times New Roman"/>
-              </w:rPr>
-            </w:pPr>
-            <w:r>
-              <w:rPr>
-                <w:rFonts w:ascii="Times New Roman" w:hAnsi="Times New Roman" w:cs="Times New Roman"/>
-              </w:rPr>
-              <w:t>[10, 20, 5, 40, 100, 541]</w:t>
-            </w:r>
-          </w:p>
-          <w:p>
-            <w:pPr>
-              <w:pStyle w:val="Prrafodelista"/>
-              <w:numPr>
-                <w:ilvl w:val="0"/>
-                <w:numId w:val="5"/>
-              </w:numPr>
-              <w:rPr>
-                <w:rFonts w:ascii="Times New Roman" w:hAnsi="Times New Roman" w:cs="Times New Roman"/>
-              </w:rPr>
-            </w:pPr>
-            <w:r>
-              <w:rPr>
-                <w:rFonts w:ascii="Times New Roman" w:hAnsi="Times New Roman" w:cs="Times New Roman"/>
-              </w:rPr>
-              <w:t>[]</w:t>
-            </w:r>
-          </w:p>
-        </w:tc>
-        <w:tc>
-          <w:tcPr>
-            <w:tcW w:w="2004" w:type="dxa"/>
-            <w:tcBorders>
-              <w:left w:val="single" w:sz="4" w:space="0" w:color="auto"/>
-              <w:bottom w:val="single" w:sz="4" w:space="0" w:color="auto"/>
-              <w:right w:val="single" w:sz="4" w:space="0" w:color="auto"/>
-            </w:tcBorders>
-          </w:tcPr>
-          <w:p>
-            <w:pPr>
-              <w:rPr>
-                <w:rFonts w:ascii="Times New Roman" w:hAnsi="Times New Roman" w:cs="Times New Roman"/>
-              </w:rPr>
-            </w:pPr>
-            <w:r>
-              <w:rPr>
-                <w:rFonts w:ascii="Times New Roman" w:hAnsi="Times New Roman" w:cs="Times New Roman"/>
-              </w:rPr>
-              <w:t>Este método no tiene entradas.</w:t>
-            </w:r>
-          </w:p>
-        </w:tc>
-        <w:tc>
-          <w:tcPr>
-            <w:tcW w:w="2201" w:type="dxa"/>
-            <w:tcBorders>
-              <w:left w:val="single" w:sz="4" w:space="0" w:color="auto"/>
-              <w:bottom w:val="single" w:sz="4" w:space="0" w:color="auto"/>
-              <w:right w:val="single" w:sz="4" w:space="0" w:color="auto"/>
-            </w:tcBorders>
-          </w:tcPr>
-          <w:p>
-            <w:pPr>
-              <w:pStyle w:val="Prrafodelista"/>
-              <w:numPr>
-                <w:ilvl w:val="0"/>
-                <w:numId w:val="6"/>
-              </w:numPr>
-              <w:rPr>
-                <w:rFonts w:ascii="Times New Roman" w:hAnsi="Times New Roman" w:cs="Times New Roman"/>
-              </w:rPr>
-            </w:pPr>
-            <w:r>
-              <w:rPr>
-                <w:rFonts w:ascii="Times New Roman" w:hAnsi="Times New Roman" w:cs="Times New Roman"/>
-              </w:rPr>
-              <w:t>6</w:t>
-            </w:r>
-          </w:p>
-          <w:p>
-            <w:pPr>
-              <w:pStyle w:val="Prrafodelista"/>
-              <w:numPr>
-                <w:ilvl w:val="0"/>
-                <w:numId w:val="6"/>
-              </w:numPr>
-              <w:rPr>
-                <w:rFonts w:ascii="Times New Roman" w:hAnsi="Times New Roman" w:cs="Times New Roman"/>
-              </w:rPr>
-            </w:pPr>
-            <w:r>
-              <w:rPr>
-                <w:rFonts w:ascii="Times New Roman" w:hAnsi="Times New Roman" w:cs="Times New Roman"/>
-              </w:rPr>
-              <w:t>0</w:t>
-            </w:r>
-          </w:p>
-          <w:p>
-            <w:pPr>
-              <w:rPr>
-                <w:rFonts w:ascii="Times New Roman" w:hAnsi="Times New Roman" w:cs="Times New Roman"/>
-              </w:rPr>
-            </w:pPr>
-          </w:p>
-        </w:tc>
-      </w:tr>
-      <w:tr>
-        <w:tblPrEx>
-          <w:tblBorders>
-            <w:left w:val="none" w:sz="0" w:space="0" w:color="auto"/>
-            <w:bottom w:val="none" w:sz="0" w:space="0" w:color="auto"/>
-            <w:right w:val="none" w:sz="0" w:space="0" w:color="auto"/>
-            <w:insideH w:val="none" w:sz="0" w:space="0" w:color="auto"/>
-            <w:insideV w:val="none" w:sz="0" w:space="0" w:color="auto"/>
-          </w:tblBorders>
-          <w:tblCellMar>
-            <w:left w:w="70" w:type="dxa"/>
-            <w:right w:w="70" w:type="dxa"/>
-          </w:tblCellMar>
-          <w:tblLook w:val="0000" w:firstRow="0" w:lastRow="0" w:firstColumn="0" w:lastColumn="0" w:noHBand="0" w:noVBand="0"/>
-        </w:tblPrEx>
-        <w:trPr>
-          <w:trHeight w:val="147"/>
-        </w:trPr>
-        <w:tc>
-          <w:tcPr>
-            <w:tcW w:w="2231" w:type="dxa"/>
-            <w:tcBorders>
-              <w:top w:val="single" w:sz="4" w:space="0" w:color="auto"/>
-              <w:left w:val="single" w:sz="4" w:space="0" w:color="auto"/>
-              <w:bottom w:val="single" w:sz="4" w:space="0" w:color="auto"/>
-              <w:right w:val="single" w:sz="4" w:space="0" w:color="auto"/>
-            </w:tcBorders>
-          </w:tcPr>
-          <w:p>
-            <w:pPr>
-              <w:rPr>
-                <w:rFonts w:ascii="Times New Roman" w:hAnsi="Times New Roman" w:cs="Times New Roman"/>
-              </w:rPr>
-            </w:pPr>
-            <w:r>
-              <w:rPr>
-                <w:rFonts w:ascii="Times New Roman" w:hAnsi="Times New Roman" w:cs="Times New Roman"/>
-              </w:rPr>
-              <w:t>IQueue</w:t>
-            </w:r>
-          </w:p>
-        </w:tc>
-        <w:tc>
-          <w:tcPr>
-            <w:tcW w:w="2592" w:type="dxa"/>
-            <w:tcBorders>
-              <w:top w:val="single" w:sz="4" w:space="0" w:color="auto"/>
-              <w:left w:val="single" w:sz="4" w:space="0" w:color="auto"/>
-              <w:bottom w:val="single" w:sz="4" w:space="0" w:color="auto"/>
-              <w:right w:val="single" w:sz="4" w:space="0" w:color="auto"/>
-            </w:tcBorders>
-          </w:tcPr>
-          <w:p>
-            <w:pPr>
-              <w:rPr>
-                <w:rFonts w:ascii="Times New Roman" w:hAnsi="Times New Roman" w:cs="Times New Roman"/>
-              </w:rPr>
-            </w:pPr>
-            <w:r>
-              <w:rPr>
-                <w:rFonts w:ascii="Times New Roman" w:hAnsi="Times New Roman" w:cs="Times New Roman"/>
-              </w:rPr>
-              <w:t>Offer(T e):void</w:t>
-            </w:r>
-          </w:p>
-        </w:tc>
-        <w:tc>
-          <w:tcPr>
-            <w:tcW w:w="2171" w:type="dxa"/>
-            <w:tcBorders>
-              <w:top w:val="single" w:sz="4" w:space="0" w:color="auto"/>
-              <w:left w:val="single" w:sz="4" w:space="0" w:color="auto"/>
-              <w:bottom w:val="single" w:sz="4" w:space="0" w:color="auto"/>
-              <w:right w:val="single" w:sz="4" w:space="0" w:color="auto"/>
-            </w:tcBorders>
-          </w:tcPr>
-          <w:p>
-            <w:pPr>
-              <w:pStyle w:val="Prrafodelista"/>
-              <w:numPr>
-                <w:ilvl w:val="0"/>
-                <w:numId w:val="10"/>
-              </w:numPr>
-              <w:rPr>
-                <w:rFonts w:ascii="Times New Roman" w:hAnsi="Times New Roman" w:cs="Times New Roman"/>
-              </w:rPr>
-            </w:pPr>
-            <w:r>
-              <w:rPr>
-                <w:rFonts w:ascii="Times New Roman" w:hAnsi="Times New Roman" w:cs="Times New Roman"/>
-              </w:rPr>
-              <w:t>[Hola, Joe, 10, 10.22</w:t>
-            </w:r>
-            <w:r>
-              <w:rPr>
-                <w:rFonts w:ascii="Times New Roman" w:hAnsi="Times New Roman" w:cs="Times New Roman"/>
-              </w:rPr>
-              <w:t>]</w:t>
-            </w:r>
-          </w:p>
-          <w:p>
-            <w:pPr>
-              <w:pStyle w:val="Prrafodelista"/>
-              <w:numPr>
-                <w:ilvl w:val="0"/>
-                <w:numId w:val="10"/>
-              </w:numPr>
-              <w:rPr>
-                <w:rFonts w:ascii="Times New Roman" w:hAnsi="Times New Roman" w:cs="Times New Roman"/>
-              </w:rPr>
-            </w:pPr>
-            <w:r>
-              <w:rPr>
-                <w:rFonts w:ascii="Times New Roman" w:hAnsi="Times New Roman" w:cs="Times New Roman"/>
-              </w:rPr>
-              <w:t>[asd, qwe, ew]</w:t>
-            </w:r>
-          </w:p>
-          <w:p>
-            <w:pPr>
-              <w:rPr>
-                <w:rFonts w:ascii="Times New Roman" w:hAnsi="Times New Roman" w:cs="Times New Roman"/>
-              </w:rPr>
-            </w:pPr>
-          </w:p>
-        </w:tc>
-        <w:tc>
-          <w:tcPr>
-            <w:tcW w:w="2004" w:type="dxa"/>
-            <w:tcBorders>
-              <w:top w:val="single" w:sz="4" w:space="0" w:color="auto"/>
-              <w:left w:val="single" w:sz="4" w:space="0" w:color="auto"/>
-              <w:bottom w:val="single" w:sz="4" w:space="0" w:color="auto"/>
-              <w:right w:val="single" w:sz="4" w:space="0" w:color="auto"/>
-            </w:tcBorders>
-          </w:tcPr>
-          <w:p>
-            <w:pPr>
-              <w:pStyle w:val="Prrafodelista"/>
-              <w:numPr>
-                <w:ilvl w:val="0"/>
-                <w:numId w:val="11"/>
-              </w:numPr>
-              <w:rPr>
-                <w:rFonts w:ascii="Times New Roman" w:hAnsi="Times New Roman" w:cs="Times New Roman"/>
-              </w:rPr>
-            </w:pPr>
-            <w:r>
-              <w:rPr>
-                <w:rFonts w:ascii="Times New Roman" w:hAnsi="Times New Roman" w:cs="Times New Roman"/>
-              </w:rPr>
-              <w:t>Hi</w:t>
-            </w:r>
-          </w:p>
-          <w:p>
-            <w:pPr>
-              <w:pStyle w:val="Prrafodelista"/>
-              <w:numPr>
-                <w:ilvl w:val="0"/>
-                <w:numId w:val="11"/>
-              </w:numPr>
-              <w:rPr>
-                <w:rFonts w:ascii="Times New Roman" w:hAnsi="Times New Roman" w:cs="Times New Roman"/>
-              </w:rPr>
-            </w:pPr>
-            <w:r>
-              <w:rPr>
-                <w:rFonts w:ascii="Times New Roman" w:hAnsi="Times New Roman" w:cs="Times New Roman"/>
-              </w:rPr>
-              <w:t>Kwe</w:t>
-            </w:r>
-          </w:p>
-        </w:tc>
-        <w:tc>
-          <w:tcPr>
-            <w:tcW w:w="2201" w:type="dxa"/>
-            <w:tcBorders>
-              <w:top w:val="single" w:sz="4" w:space="0" w:color="auto"/>
-              <w:left w:val="single" w:sz="4" w:space="0" w:color="auto"/>
-              <w:bottom w:val="single" w:sz="4" w:space="0" w:color="auto"/>
-              <w:right w:val="single" w:sz="4" w:space="0" w:color="auto"/>
-            </w:tcBorders>
-          </w:tcPr>
-          <w:p>
-            <w:pPr>
-              <w:pStyle w:val="Prrafodelista"/>
-              <w:numPr>
-                <w:ilvl w:val="0"/>
-                <w:numId w:val="13"/>
-              </w:numPr>
-              <w:rPr>
-                <w:rFonts w:ascii="Times New Roman" w:hAnsi="Times New Roman" w:cs="Times New Roman"/>
-              </w:rPr>
-            </w:pPr>
-            <w:r>
-              <w:rPr>
-                <w:rFonts w:ascii="Times New Roman" w:hAnsi="Times New Roman" w:cs="Times New Roman"/>
-              </w:rPr>
-              <w:t>Se agrega “Hi” a la cola la lista queda de la siguiente manera: [Hi, Hola, Joe, 10, 10.22,</w:t>
-            </w:r>
-            <w:r>
-              <w:rPr>
-                <w:rFonts w:ascii="Times New Roman" w:hAnsi="Times New Roman" w:cs="Times New Roman"/>
-              </w:rPr>
-              <w:t>]</w:t>
-            </w:r>
-          </w:p>
-          <w:p>
-            <w:pPr>
-              <w:pStyle w:val="Prrafodelista"/>
-              <w:numPr>
-                <w:ilvl w:val="0"/>
-                <w:numId w:val="13"/>
-              </w:numPr>
-              <w:rPr>
-                <w:rFonts w:ascii="Times New Roman" w:hAnsi="Times New Roman" w:cs="Times New Roman"/>
-              </w:rPr>
-            </w:pPr>
-            <w:r>
-              <w:rPr>
-                <w:rFonts w:ascii="Times New Roman" w:hAnsi="Times New Roman" w:cs="Times New Roman"/>
-              </w:rPr>
-              <w:t>En la segunda entrada queda de la siguiente manera: [kwe, asd, qwe, ew]</w:t>
-            </w:r>
-          </w:p>
-          <w:p>
-            <w:pPr>
-              <w:ind w:left="360"/>
-              <w:rPr>
-                <w:rFonts w:ascii="Times New Roman" w:hAnsi="Times New Roman" w:cs="Times New Roman"/>
-              </w:rPr>
-            </w:pPr>
-          </w:p>
-        </w:tc>
-      </w:tr>
     </w:tbl>
     <w:p>
       <w:pPr>
@@ -3275,7 +2671,9 @@
           <w:rFonts w:ascii="Times New Roman" w:hAnsi="Times New Roman" w:cs="Times New Roman"/>
         </w:rPr>
       </w:pPr>
+      <w:bookmarkStart w:id="0" w:name="_GoBack"/>
     </w:p>
+    <w:bookmarkEnd w:id="0"/>
     <w:p>
       <w:pPr>
         <w:rPr>

</xml_diff>